<commit_message>
Updated to correct number
</commit_message>
<xml_diff>
--- a/my-first-project/src/assets/Marco_Tena_Salais_Resume.docx
+++ b/my-first-project/src/assets/Marco_Tena_Salais_Resume.docx
@@ -55,7 +55,10 @@
               <w:t xml:space="preserve"> </w:t>
             </w:r>
             <w:r>
-              <w:t>319-400-9046</w:t>
+              <w:t>319-400-90</w:t>
+            </w:r>
+            <w:r>
+              <w:t>76</w:t>
             </w:r>
             <w:r>
               <w:t xml:space="preserve"> </w:t>
@@ -27180,6 +27183,7 @@
     <w:rsid w:val="001B27CB"/>
     <w:rsid w:val="003673C9"/>
     <w:rsid w:val="004D2785"/>
+    <w:rsid w:val="006D2979"/>
     <w:rsid w:val="00801A55"/>
   </w:rsids>
   <m:mathPr>
@@ -27665,10 +27669,6 @@
     <w:name w:val="DDDAD34DCE8F4019BBF9B9EAF1F0E2CD"/>
     <w:rsid w:val="001B27CB"/>
   </w:style>
-  <w:style w:type="paragraph" w:customStyle="1" w:styleId="A0DB80F9D6F24E16BC6C044AC02A4A68">
-    <w:name w:val="A0DB80F9D6F24E16BC6C044AC02A4A68"/>
-    <w:rsid w:val="001B27CB"/>
-  </w:style>
   <w:style w:type="paragraph" w:customStyle="1" w:styleId="75F59B42BEB74170ADB29064258206E5">
     <w:name w:val="75F59B42BEB74170ADB29064258206E5"/>
     <w:rsid w:val="001B27CB"/>

</xml_diff>